<commit_message>
coordinate system conversion ideas
</commit_message>
<xml_diff>
--- a/Coordinate system.docx
+++ b/Coordinate system.docx
@@ -46,12 +46,13 @@
     </w:p>
     <w:p>
       <w:r>
-        <w:t>The SAAB_TSUNOMI project records ADSB data every 5 seconds, capturing information about known aircraft in a specified area. The data is presented in JSON format, with each aircraft identified by a unique hex number. A Python script extracts various parameters from the ADSB data for analysis.</w:t>
-      </w:r>
-    </w:p>
-    <w:p>
-      <w:r>
-        <w:t>## Recorded Parameters</w:t>
+        <w:t>ADSB data</w:t>
+      </w:r>
+      <w:r>
+        <w:t xml:space="preserve"> in the specified region is recorded</w:t>
+      </w:r>
+      <w:r>
+        <w:t xml:space="preserve"> every 5 seconds, capturing information about known aircraft in a specified area. The data is presented in JSON format, with each aircraft identified by a unique hex number. A Python script extracts various parameters from the ADSB data for analysis.</w:t>
       </w:r>
     </w:p>
     <w:p>
@@ -180,18 +181,33 @@
           <w14:ligatures w14:val="none"/>
         </w:rPr>
       </w:pPr>
-      <w:r>
-        <w:rPr>
-          <w:rFonts w:ascii="Segoe UI" w:eastAsia="Times New Roman" w:hAnsi="Segoe UI" w:cs="Segoe UI"/>
-          <w:b/>
-          <w:bCs/>
-          <w:color w:val="1F2328"/>
-          <w:kern w:val="0"/>
-          <w:sz w:val="24"/>
-          <w:szCs w:val="24"/>
-          <w14:ligatures w14:val="none"/>
-        </w:rPr>
-        <w:t>Alt_baro:</w:t>
+      <w:proofErr w:type="spellStart"/>
+      <w:r>
+        <w:rPr>
+          <w:rFonts w:ascii="Segoe UI" w:eastAsia="Times New Roman" w:hAnsi="Segoe UI" w:cs="Segoe UI"/>
+          <w:b/>
+          <w:bCs/>
+          <w:color w:val="1F2328"/>
+          <w:kern w:val="0"/>
+          <w:sz w:val="24"/>
+          <w:szCs w:val="24"/>
+          <w14:ligatures w14:val="none"/>
+        </w:rPr>
+        <w:t>Alt_baro</w:t>
+      </w:r>
+      <w:proofErr w:type="spellEnd"/>
+      <w:r>
+        <w:rPr>
+          <w:rFonts w:ascii="Segoe UI" w:eastAsia="Times New Roman" w:hAnsi="Segoe UI" w:cs="Segoe UI"/>
+          <w:b/>
+          <w:bCs/>
+          <w:color w:val="1F2328"/>
+          <w:kern w:val="0"/>
+          <w:sz w:val="24"/>
+          <w:szCs w:val="24"/>
+          <w14:ligatures w14:val="none"/>
+        </w:rPr>
+        <w:t>:</w:t>
       </w:r>
       <w:r>
         <w:rPr>
@@ -222,18 +238,33 @@
           <w14:ligatures w14:val="none"/>
         </w:rPr>
       </w:pPr>
-      <w:r>
-        <w:rPr>
-          <w:rFonts w:ascii="Segoe UI" w:eastAsia="Times New Roman" w:hAnsi="Segoe UI" w:cs="Segoe UI"/>
-          <w:b/>
-          <w:bCs/>
-          <w:color w:val="1F2328"/>
-          <w:kern w:val="0"/>
-          <w:sz w:val="24"/>
-          <w:szCs w:val="24"/>
-          <w14:ligatures w14:val="none"/>
-        </w:rPr>
-        <w:t>Alt_geom:</w:t>
+      <w:proofErr w:type="spellStart"/>
+      <w:r>
+        <w:rPr>
+          <w:rFonts w:ascii="Segoe UI" w:eastAsia="Times New Roman" w:hAnsi="Segoe UI" w:cs="Segoe UI"/>
+          <w:b/>
+          <w:bCs/>
+          <w:color w:val="1F2328"/>
+          <w:kern w:val="0"/>
+          <w:sz w:val="24"/>
+          <w:szCs w:val="24"/>
+          <w14:ligatures w14:val="none"/>
+        </w:rPr>
+        <w:t>Alt_geom</w:t>
+      </w:r>
+      <w:proofErr w:type="spellEnd"/>
+      <w:r>
+        <w:rPr>
+          <w:rFonts w:ascii="Segoe UI" w:eastAsia="Times New Roman" w:hAnsi="Segoe UI" w:cs="Segoe UI"/>
+          <w:b/>
+          <w:bCs/>
+          <w:color w:val="1F2328"/>
+          <w:kern w:val="0"/>
+          <w:sz w:val="24"/>
+          <w:szCs w:val="24"/>
+          <w14:ligatures w14:val="none"/>
+        </w:rPr>
+        <w:t>:</w:t>
       </w:r>
       <w:r>
         <w:rPr>
@@ -264,18 +295,33 @@
           <w14:ligatures w14:val="none"/>
         </w:rPr>
       </w:pPr>
-      <w:r>
-        <w:rPr>
-          <w:rFonts w:ascii="Segoe UI" w:eastAsia="Times New Roman" w:hAnsi="Segoe UI" w:cs="Segoe UI"/>
-          <w:b/>
-          <w:bCs/>
-          <w:color w:val="1F2328"/>
-          <w:kern w:val="0"/>
-          <w:sz w:val="24"/>
-          <w:szCs w:val="24"/>
-          <w14:ligatures w14:val="none"/>
-        </w:rPr>
-        <w:t>Gs (Ground Speed):</w:t>
+      <w:proofErr w:type="spellStart"/>
+      <w:r>
+        <w:rPr>
+          <w:rFonts w:ascii="Segoe UI" w:eastAsia="Times New Roman" w:hAnsi="Segoe UI" w:cs="Segoe UI"/>
+          <w:b/>
+          <w:bCs/>
+          <w:color w:val="1F2328"/>
+          <w:kern w:val="0"/>
+          <w:sz w:val="24"/>
+          <w:szCs w:val="24"/>
+          <w14:ligatures w14:val="none"/>
+        </w:rPr>
+        <w:t>Gs</w:t>
+      </w:r>
+      <w:proofErr w:type="spellEnd"/>
+      <w:r>
+        <w:rPr>
+          <w:rFonts w:ascii="Segoe UI" w:eastAsia="Times New Roman" w:hAnsi="Segoe UI" w:cs="Segoe UI"/>
+          <w:b/>
+          <w:bCs/>
+          <w:color w:val="1F2328"/>
+          <w:kern w:val="0"/>
+          <w:sz w:val="24"/>
+          <w:szCs w:val="24"/>
+          <w14:ligatures w14:val="none"/>
+        </w:rPr>
+        <w:t xml:space="preserve"> (Ground Speed):</w:t>
       </w:r>
       <w:r>
         <w:rPr>
@@ -348,18 +394,33 @@
           <w14:ligatures w14:val="none"/>
         </w:rPr>
       </w:pPr>
-      <w:r>
-        <w:rPr>
-          <w:rFonts w:ascii="Segoe UI" w:eastAsia="Times New Roman" w:hAnsi="Segoe UI" w:cs="Segoe UI"/>
-          <w:b/>
-          <w:bCs/>
-          <w:color w:val="1F2328"/>
-          <w:kern w:val="0"/>
-          <w:sz w:val="24"/>
-          <w:szCs w:val="24"/>
-          <w14:ligatures w14:val="none"/>
-        </w:rPr>
-        <w:t>Baro_rate:</w:t>
+      <w:proofErr w:type="spellStart"/>
+      <w:r>
+        <w:rPr>
+          <w:rFonts w:ascii="Segoe UI" w:eastAsia="Times New Roman" w:hAnsi="Segoe UI" w:cs="Segoe UI"/>
+          <w:b/>
+          <w:bCs/>
+          <w:color w:val="1F2328"/>
+          <w:kern w:val="0"/>
+          <w:sz w:val="24"/>
+          <w:szCs w:val="24"/>
+          <w14:ligatures w14:val="none"/>
+        </w:rPr>
+        <w:t>Baro_rate</w:t>
+      </w:r>
+      <w:proofErr w:type="spellEnd"/>
+      <w:r>
+        <w:rPr>
+          <w:rFonts w:ascii="Segoe UI" w:eastAsia="Times New Roman" w:hAnsi="Segoe UI" w:cs="Segoe UI"/>
+          <w:b/>
+          <w:bCs/>
+          <w:color w:val="1F2328"/>
+          <w:kern w:val="0"/>
+          <w:sz w:val="24"/>
+          <w:szCs w:val="24"/>
+          <w14:ligatures w14:val="none"/>
+        </w:rPr>
+        <w:t>:</w:t>
       </w:r>
       <w:r>
         <w:rPr>
@@ -531,12 +592,46 @@
           <w:szCs w:val="36"/>
           <w14:ligatures w14:val="none"/>
         </w:rPr>
-        <w:t xml:space="preserve"> of AirSim / Unreal Engine</w:t>
-      </w:r>
-    </w:p>
-    <w:p>
-      <w:r>
-        <w:t xml:space="preserve">All AirSim API uses NED coordinate system, i.e., +X is North, +Y is East and +Z is Down. All units are in SI system. </w:t>
+        <w:t xml:space="preserve"> of </w:t>
+      </w:r>
+      <w:proofErr w:type="spellStart"/>
+      <w:r>
+        <w:rPr>
+          <w:rFonts w:ascii="Segoe UI" w:eastAsia="Times New Roman" w:hAnsi="Segoe UI" w:cs="Segoe UI"/>
+          <w:b/>
+          <w:bCs/>
+          <w:kern w:val="0"/>
+          <w:sz w:val="36"/>
+          <w:szCs w:val="36"/>
+          <w14:ligatures w14:val="none"/>
+        </w:rPr>
+        <w:t>AirSim</w:t>
+      </w:r>
+      <w:proofErr w:type="spellEnd"/>
+      <w:r>
+        <w:rPr>
+          <w:rFonts w:ascii="Segoe UI" w:eastAsia="Times New Roman" w:hAnsi="Segoe UI" w:cs="Segoe UI"/>
+          <w:b/>
+          <w:bCs/>
+          <w:kern w:val="0"/>
+          <w:sz w:val="36"/>
+          <w:szCs w:val="36"/>
+          <w14:ligatures w14:val="none"/>
+        </w:rPr>
+        <w:t xml:space="preserve"> / Unreal Engine</w:t>
+      </w:r>
+    </w:p>
+    <w:p>
+      <w:r>
+        <w:t xml:space="preserve">All </w:t>
+      </w:r>
+      <w:proofErr w:type="spellStart"/>
+      <w:r>
+        <w:t>AirSim</w:t>
+      </w:r>
+      <w:proofErr w:type="spellEnd"/>
+      <w:r>
+        <w:t xml:space="preserve"> API uses NED coordinate system, i.e., +X is North, +Y is East and +Z is Down. All units are in SI system. </w:t>
       </w:r>
       <w:r>
         <w:t>This</w:t>
@@ -566,7 +661,15 @@
         <w:t xml:space="preserve">. </w:t>
       </w:r>
       <w:r>
-        <w:t xml:space="preserve">It appear Airsim can </w:t>
+        <w:t xml:space="preserve">It appear </w:t>
+      </w:r>
+      <w:proofErr w:type="spellStart"/>
+      <w:r>
+        <w:t>Airsim</w:t>
+      </w:r>
+      <w:proofErr w:type="spellEnd"/>
+      <w:r>
+        <w:t xml:space="preserve"> can </w:t>
       </w:r>
       <w:r>
         <w:t>handle</w:t>
@@ -581,10 +684,21 @@
         <w:t xml:space="preserve"> from the NED system to the </w:t>
       </w:r>
       <w:r>
-        <w:t>cartesian system.</w:t>
-      </w:r>
-      <w:r>
-        <w:t xml:space="preserve">. The starting point of the vehicle is always coordinates (0, 0, 0) in NED system when employing Airsim in Unreal </w:t>
+        <w:t xml:space="preserve">cartesian </w:t>
+      </w:r>
+      <w:r>
+        <w:t>system.</w:t>
+      </w:r>
+      <w:r>
+        <w:t xml:space="preserve"> The starting point of the vehicle is always coordinates (0, 0, 0) in NED system when employing </w:t>
+      </w:r>
+      <w:proofErr w:type="spellStart"/>
+      <w:r>
+        <w:t>Airsim</w:t>
+      </w:r>
+      <w:proofErr w:type="spellEnd"/>
+      <w:r>
+        <w:t xml:space="preserve"> in Unreal </w:t>
       </w:r>
       <w:r>
         <w:t>Engine</w:t>
@@ -597,12 +711,48 @@
       </w:r>
     </w:p>
     <w:p/>
-    <w:p>
-      <w:r>
-        <w:t>Proposed solution for conversion between the two</w:t>
-      </w:r>
-      <w:r>
-        <w:t>.</w:t>
+    <w:p/>
+    <w:p/>
+    <w:p/>
+    <w:p/>
+    <w:p/>
+    <w:p/>
+    <w:p>
+      <w:pPr>
+        <w:rPr>
+          <w:rFonts w:ascii="Segoe UI" w:eastAsia="Times New Roman" w:hAnsi="Segoe UI" w:cs="Segoe UI"/>
+          <w:b/>
+          <w:bCs/>
+          <w:kern w:val="0"/>
+          <w:sz w:val="36"/>
+          <w:szCs w:val="36"/>
+          <w14:ligatures w14:val="none"/>
+        </w:rPr>
+      </w:pPr>
+      <w:r>
+        <w:rPr>
+          <w:rFonts w:ascii="Segoe UI" w:eastAsia="Times New Roman" w:hAnsi="Segoe UI" w:cs="Segoe UI"/>
+          <w:b/>
+          <w:bCs/>
+          <w:kern w:val="0"/>
+          <w:sz w:val="36"/>
+          <w:szCs w:val="36"/>
+          <w14:ligatures w14:val="none"/>
+        </w:rPr>
+        <w:lastRenderedPageBreak/>
+        <w:t xml:space="preserve">Proposed solution for conversion between </w:t>
+      </w:r>
+      <w:r>
+        <w:rPr>
+          <w:rFonts w:ascii="Segoe UI" w:eastAsia="Times New Roman" w:hAnsi="Segoe UI" w:cs="Segoe UI"/>
+          <w:b/>
+          <w:bCs/>
+          <w:kern w:val="0"/>
+          <w:sz w:val="36"/>
+          <w:szCs w:val="36"/>
+          <w14:ligatures w14:val="none"/>
+        </w:rPr>
+        <w:t>coordinates</w:t>
       </w:r>
     </w:p>
     <w:p>
@@ -610,7 +760,15 @@
         <w:t>There are two common solutions to this problem in python</w:t>
       </w:r>
       <w:r>
-        <w:t>, using the UTM library or the PyProj library</w:t>
+        <w:t xml:space="preserve">, using the UTM library or the </w:t>
+      </w:r>
+      <w:proofErr w:type="spellStart"/>
+      <w:r>
+        <w:t>PyProj</w:t>
+      </w:r>
+      <w:proofErr w:type="spellEnd"/>
+      <w:r>
+        <w:t xml:space="preserve"> library</w:t>
       </w:r>
       <w:r>
         <w:t xml:space="preserve"> </w:t>
@@ -628,7 +786,19 @@
       <w:r>
         <w:t>.</w:t>
       </w:r>
-    </w:p>
+      <w:r>
+        <w:t xml:space="preserve"> In Unreal Engine There are also two potential solutions, one being the </w:t>
+      </w:r>
+      <w:proofErr w:type="spellStart"/>
+      <w:r>
+        <w:t>orginGeopoint</w:t>
+      </w:r>
+      <w:proofErr w:type="spellEnd"/>
+      <w:r>
+        <w:t xml:space="preserve"> function and the other the georeferencing system plugin.</w:t>
+      </w:r>
+    </w:p>
+    <w:p/>
     <w:p>
       <w:pPr>
         <w:rPr>
@@ -641,9 +811,7 @@
           <w14:ligatures w14:val="none"/>
         </w:rPr>
       </w:pPr>
-    </w:p>
-    <w:p>
-      <w:pPr>
+      <w:r>
         <w:rPr>
           <w:rFonts w:ascii="Segoe UI" w:eastAsia="Times New Roman" w:hAnsi="Segoe UI" w:cs="Segoe UI"/>
           <w:b/>
@@ -653,8 +821,11 @@
           <w:szCs w:val="36"/>
           <w14:ligatures w14:val="none"/>
         </w:rPr>
-      </w:pPr>
-      <w:r>
+        <w:t xml:space="preserve">SOLUTION IN UNREAL ENGINE </w:t>
+      </w:r>
+    </w:p>
+    <w:p>
+      <w:pPr>
         <w:rPr>
           <w:rFonts w:ascii="Segoe UI" w:eastAsia="Times New Roman" w:hAnsi="Segoe UI" w:cs="Segoe UI"/>
           <w:b/>
@@ -664,12 +835,8 @@
           <w:szCs w:val="36"/>
           <w14:ligatures w14:val="none"/>
         </w:rPr>
-        <w:lastRenderedPageBreak/>
-        <w:t xml:space="preserve">SOLUTION IN UNREAL ENGINE </w:t>
-      </w:r>
-    </w:p>
-    <w:p>
-      <w:pPr>
+      </w:pPr>
+      <w:r>
         <w:rPr>
           <w:rFonts w:ascii="Segoe UI" w:eastAsia="Times New Roman" w:hAnsi="Segoe UI" w:cs="Segoe UI"/>
           <w:b/>
@@ -679,8 +846,11 @@
           <w:szCs w:val="36"/>
           <w14:ligatures w14:val="none"/>
         </w:rPr>
-      </w:pPr>
-      <w:r>
+        <w:t>Unreal Engine Plugin</w:t>
+      </w:r>
+    </w:p>
+    <w:p>
+      <w:pPr>
         <w:rPr>
           <w:rFonts w:ascii="Segoe UI" w:eastAsia="Times New Roman" w:hAnsi="Segoe UI" w:cs="Segoe UI"/>
           <w:b/>
@@ -690,23 +860,23 @@
           <w:szCs w:val="36"/>
           <w14:ligatures w14:val="none"/>
         </w:rPr>
-        <w:t>Unreal Engine Plugin</w:t>
-      </w:r>
-    </w:p>
-    <w:p>
-      <w:pPr>
-        <w:rPr>
-          <w:rFonts w:ascii="Segoe UI" w:eastAsia="Times New Roman" w:hAnsi="Segoe UI" w:cs="Segoe UI"/>
-          <w:b/>
-          <w:bCs/>
-          <w:kern w:val="0"/>
-          <w:sz w:val="36"/>
-          <w:szCs w:val="36"/>
-          <w14:ligatures w14:val="none"/>
-        </w:rPr>
-      </w:pPr>
-      <w:r>
-        <w:t>I believe this may be the best solution from my understanding we can use lat, long, and altitude in unreal engine through this plugin that will make the appropriate conversions to unreal engine.</w:t>
+      </w:pPr>
+      <w:r>
+        <w:t xml:space="preserve">I believe this may be the best solution from my understanding we can use </w:t>
+      </w:r>
+      <w:proofErr w:type="spellStart"/>
+      <w:r>
+        <w:t>lat</w:t>
+      </w:r>
+      <w:proofErr w:type="spellEnd"/>
+      <w:r>
+        <w:t>, long, and altitude in unreal engine through this plugin that will make the appropriate conversions to unreal engine</w:t>
+      </w:r>
+      <w:r>
+        <w:t xml:space="preserve"> coordinates</w:t>
+      </w:r>
+      <w:r>
+        <w:t>.</w:t>
       </w:r>
     </w:p>
     <w:p>
@@ -731,6 +901,9 @@
     </w:p>
     <w:p>
       <w:r>
+        <w:rPr>
+          <w:noProof/>
+        </w:rPr>
         <w:drawing>
           <wp:inline distT="0" distB="0" distL="0" distR="0" wp14:anchorId="537E3AC6" wp14:editId="282BA025">
             <wp:extent cx="5943600" cy="3220085"/>
@@ -786,6 +959,10 @@
     </w:p>
     <w:p>
       <w:r>
+        <w:rPr>
+          <w:noProof/>
+        </w:rPr>
+        <w:lastRenderedPageBreak/>
         <w:drawing>
           <wp:inline distT="0" distB="0" distL="0" distR="0" wp14:anchorId="4F539F96" wp14:editId="561E27E4">
             <wp:extent cx="5943600" cy="2159635"/>
@@ -835,6 +1012,7 @@
           <w14:ligatures w14:val="none"/>
         </w:rPr>
       </w:pPr>
+      <w:proofErr w:type="spellStart"/>
       <w:r>
         <w:rPr>
           <w:rFonts w:ascii="Segoe UI" w:eastAsia="Times New Roman" w:hAnsi="Segoe UI" w:cs="Segoe UI"/>
@@ -845,13 +1023,29 @@
           <w:szCs w:val="36"/>
           <w14:ligatures w14:val="none"/>
         </w:rPr>
-        <w:lastRenderedPageBreak/>
         <w:t>OriginGeopoint</w:t>
       </w:r>
-    </w:p>
-    <w:p>
-      <w:r>
-        <w:t>There is a setting called OriginGeopoint in settings.json which assigns geographic longitude, longitude and altitude to the Player Start component.</w:t>
+      <w:proofErr w:type="spellEnd"/>
+    </w:p>
+    <w:p>
+      <w:r>
+        <w:t xml:space="preserve">There is a setting called </w:t>
+      </w:r>
+      <w:proofErr w:type="spellStart"/>
+      <w:r>
+        <w:t>OriginGeopoint</w:t>
+      </w:r>
+      <w:proofErr w:type="spellEnd"/>
+      <w:r>
+        <w:t xml:space="preserve"> in </w:t>
+      </w:r>
+      <w:proofErr w:type="spellStart"/>
+      <w:r>
+        <w:t>settings.json</w:t>
+      </w:r>
+      <w:proofErr w:type="spellEnd"/>
+      <w:r>
+        <w:t xml:space="preserve"> which assigns geographic longitude, longitude and altitude to the Player Start component.</w:t>
       </w:r>
     </w:p>
     <w:p>
@@ -865,15 +1059,19 @@
         <w:t>engine</w:t>
       </w:r>
       <w:r>
-        <w:t xml:space="preserve"> thus this would be something I need to try </w:t>
+        <w:t>;</w:t>
+      </w:r>
+      <w:r>
+        <w:t xml:space="preserve"> thus</w:t>
+      </w:r>
+      <w:r>
+        <w:t>,</w:t>
+      </w:r>
+      <w:r>
+        <w:t xml:space="preserve"> this would be something I need to try </w:t>
       </w:r>
       <w:r>
         <w:t>in unreal engine myself.</w:t>
-      </w:r>
-    </w:p>
-    <w:p>
-      <w:r>
-        <w:t>It was mainly used to simulate the sun to change the time of day</w:t>
       </w:r>
     </w:p>
     <w:p>
@@ -885,7 +1083,73 @@
           <w:szCs w:val="21"/>
           <w:shd w:val="clear" w:color="auto" w:fill="FFFFFF"/>
         </w:rPr>
-        <w:t>Currently, "OriginGeopoint" in settings.json is the Lat/Lon location of the world coordinate system origin of the Unreal level (0,0,0) while it is described in the documentation as the Lat/Lon location of the PlayerStart/Vehicle.</w:t>
+        <w:t>Currently, "</w:t>
+      </w:r>
+      <w:proofErr w:type="spellStart"/>
+      <w:r>
+        <w:rPr>
+          <w:rFonts w:ascii="Segoe UI" w:hAnsi="Segoe UI" w:cs="Segoe UI"/>
+          <w:color w:val="1F2328"/>
+          <w:sz w:val="21"/>
+          <w:szCs w:val="21"/>
+          <w:shd w:val="clear" w:color="auto" w:fill="FFFFFF"/>
+        </w:rPr>
+        <w:t>OriginGeopoint</w:t>
+      </w:r>
+      <w:proofErr w:type="spellEnd"/>
+      <w:r>
+        <w:rPr>
+          <w:rFonts w:ascii="Segoe UI" w:hAnsi="Segoe UI" w:cs="Segoe UI"/>
+          <w:color w:val="1F2328"/>
+          <w:sz w:val="21"/>
+          <w:szCs w:val="21"/>
+          <w:shd w:val="clear" w:color="auto" w:fill="FFFFFF"/>
+        </w:rPr>
+        <w:t xml:space="preserve">" in </w:t>
+      </w:r>
+      <w:proofErr w:type="spellStart"/>
+      <w:r>
+        <w:rPr>
+          <w:rFonts w:ascii="Segoe UI" w:hAnsi="Segoe UI" w:cs="Segoe UI"/>
+          <w:color w:val="1F2328"/>
+          <w:sz w:val="21"/>
+          <w:szCs w:val="21"/>
+          <w:shd w:val="clear" w:color="auto" w:fill="FFFFFF"/>
+        </w:rPr>
+        <w:t>settings.json</w:t>
+      </w:r>
+      <w:proofErr w:type="spellEnd"/>
+      <w:r>
+        <w:rPr>
+          <w:rFonts w:ascii="Segoe UI" w:hAnsi="Segoe UI" w:cs="Segoe UI"/>
+          <w:color w:val="1F2328"/>
+          <w:sz w:val="21"/>
+          <w:szCs w:val="21"/>
+          <w:shd w:val="clear" w:color="auto" w:fill="FFFFFF"/>
+        </w:rPr>
+        <w:t xml:space="preserve"> is the Lat/Lon location of the world coordinate system origin of the Unreal level (0,0,0) while it is described in the documentation as the Lat/Lon location of the </w:t>
+      </w:r>
+      <w:proofErr w:type="spellStart"/>
+      <w:r>
+        <w:rPr>
+          <w:rFonts w:ascii="Segoe UI" w:hAnsi="Segoe UI" w:cs="Segoe UI"/>
+          <w:color w:val="1F2328"/>
+          <w:sz w:val="21"/>
+          <w:szCs w:val="21"/>
+          <w:shd w:val="clear" w:color="auto" w:fill="FFFFFF"/>
+        </w:rPr>
+        <w:t>PlayerStart</w:t>
+      </w:r>
+      <w:proofErr w:type="spellEnd"/>
+      <w:r>
+        <w:rPr>
+          <w:rFonts w:ascii="Segoe UI" w:hAnsi="Segoe UI" w:cs="Segoe UI"/>
+          <w:color w:val="1F2328"/>
+          <w:sz w:val="21"/>
+          <w:szCs w:val="21"/>
+          <w:shd w:val="clear" w:color="auto" w:fill="FFFFFF"/>
+        </w:rPr>
+        <w:t>/Vehicle.</w:t>
       </w:r>
     </w:p>
     <w:p>
@@ -899,7 +1163,21 @@
           <w:rPr>
             <w:rStyle w:val="Hyperlink"/>
           </w:rPr>
-          <w:t>Settings - AirSim (microsoft.github.io)</w:t>
+          <w:t xml:space="preserve">Settings - </w:t>
+        </w:r>
+        <w:proofErr w:type="spellStart"/>
+        <w:r>
+          <w:rPr>
+            <w:rStyle w:val="Hyperlink"/>
+          </w:rPr>
+          <w:t>AirSim</w:t>
+        </w:r>
+        <w:proofErr w:type="spellEnd"/>
+        <w:r>
+          <w:rPr>
+            <w:rStyle w:val="Hyperlink"/>
+          </w:rPr>
+          <w:t xml:space="preserve"> (microsoft.github.io)</w:t>
         </w:r>
       </w:hyperlink>
     </w:p>
@@ -909,7 +1187,63 @@
           <w:rPr>
             <w:rStyle w:val="Hyperlink"/>
           </w:rPr>
-          <w:t>Fixed OriginGeopoint GPS error by ahmed-elsaharti · Pull Request #3147 · microsoft/AirSim (github.com)</w:t>
+          <w:t xml:space="preserve">Fixed </w:t>
+        </w:r>
+        <w:proofErr w:type="spellStart"/>
+        <w:r>
+          <w:rPr>
+            <w:rStyle w:val="Hyperlink"/>
+          </w:rPr>
+          <w:t>OriginGeopoint</w:t>
+        </w:r>
+        <w:proofErr w:type="spellEnd"/>
+        <w:r>
+          <w:rPr>
+            <w:rStyle w:val="Hyperlink"/>
+          </w:rPr>
+          <w:t xml:space="preserve"> GPS error by </w:t>
+        </w:r>
+        <w:proofErr w:type="spellStart"/>
+        <w:r>
+          <w:rPr>
+            <w:rStyle w:val="Hyperlink"/>
+          </w:rPr>
+          <w:t>ahmed-elsaharti</w:t>
+        </w:r>
+        <w:proofErr w:type="spellEnd"/>
+        <w:r>
+          <w:rPr>
+            <w:rStyle w:val="Hyperlink"/>
+          </w:rPr>
+          <w:t xml:space="preserve"> · Pull Request #3147 · </w:t>
+        </w:r>
+        <w:proofErr w:type="spellStart"/>
+        <w:r>
+          <w:rPr>
+            <w:rStyle w:val="Hyperlink"/>
+          </w:rPr>
+          <w:t>microsoft</w:t>
+        </w:r>
+        <w:proofErr w:type="spellEnd"/>
+        <w:r>
+          <w:rPr>
+            <w:rStyle w:val="Hyperlink"/>
+          </w:rPr>
+          <w:t>/</w:t>
+        </w:r>
+        <w:proofErr w:type="spellStart"/>
+        <w:r>
+          <w:rPr>
+            <w:rStyle w:val="Hyperlink"/>
+          </w:rPr>
+          <w:t>AirSim</w:t>
+        </w:r>
+        <w:proofErr w:type="spellEnd"/>
+        <w:r>
+          <w:rPr>
+            <w:rStyle w:val="Hyperlink"/>
+          </w:rPr>
+          <w:t xml:space="preserve"> (github.com)</w:t>
         </w:r>
       </w:hyperlink>
     </w:p>
@@ -919,7 +1253,63 @@
           <w:rPr>
             <w:rStyle w:val="Hyperlink"/>
           </w:rPr>
-          <w:t>PX4 HIL OriginGeopoint Issue (Airsim 1.2.2) · Issue #2575 · microsoft/AirSim (github.com)</w:t>
+          <w:t xml:space="preserve">PX4 HIL </w:t>
+        </w:r>
+        <w:proofErr w:type="spellStart"/>
+        <w:r>
+          <w:rPr>
+            <w:rStyle w:val="Hyperlink"/>
+          </w:rPr>
+          <w:t>OriginGeopoint</w:t>
+        </w:r>
+        <w:proofErr w:type="spellEnd"/>
+        <w:r>
+          <w:rPr>
+            <w:rStyle w:val="Hyperlink"/>
+          </w:rPr>
+          <w:t xml:space="preserve"> Issue (</w:t>
+        </w:r>
+        <w:proofErr w:type="spellStart"/>
+        <w:r>
+          <w:rPr>
+            <w:rStyle w:val="Hyperlink"/>
+          </w:rPr>
+          <w:t>Airsim</w:t>
+        </w:r>
+        <w:proofErr w:type="spellEnd"/>
+        <w:r>
+          <w:rPr>
+            <w:rStyle w:val="Hyperlink"/>
+          </w:rPr>
+          <w:t xml:space="preserve"> 1.2.2) · Issue #2575 · </w:t>
+        </w:r>
+        <w:proofErr w:type="spellStart"/>
+        <w:r>
+          <w:rPr>
+            <w:rStyle w:val="Hyperlink"/>
+          </w:rPr>
+          <w:t>microsoft</w:t>
+        </w:r>
+        <w:proofErr w:type="spellEnd"/>
+        <w:r>
+          <w:rPr>
+            <w:rStyle w:val="Hyperlink"/>
+          </w:rPr>
+          <w:t>/</w:t>
+        </w:r>
+        <w:proofErr w:type="spellStart"/>
+        <w:r>
+          <w:rPr>
+            <w:rStyle w:val="Hyperlink"/>
+          </w:rPr>
+          <w:t>AirSim</w:t>
+        </w:r>
+        <w:proofErr w:type="spellEnd"/>
+        <w:r>
+          <w:rPr>
+            <w:rStyle w:val="Hyperlink"/>
+          </w:rPr>
+          <w:t xml:space="preserve"> (github.com)</w:t>
         </w:r>
       </w:hyperlink>
     </w:p>
@@ -960,12 +1350,45 @@
     </w:p>
     <w:p>
       <w:r>
-        <w:t>There is limited documentation on the orginGeopoint setting so this would need to be experimented with</w:t>
-      </w:r>
-      <w:r>
-        <w:t xml:space="preserve">. </w:t>
-      </w:r>
-    </w:p>
+        <w:t xml:space="preserve">There is limited documentation on the </w:t>
+      </w:r>
+      <w:proofErr w:type="spellStart"/>
+      <w:r>
+        <w:t>orginGeopoint</w:t>
+      </w:r>
+      <w:proofErr w:type="spellEnd"/>
+      <w:r>
+        <w:t xml:space="preserve"> setting so this would need to be experimented with. </w:t>
+      </w:r>
+    </w:p>
+    <w:p>
+      <w:r>
+        <w:t xml:space="preserve">I am unsure how the plugin relates to </w:t>
+      </w:r>
+      <w:proofErr w:type="spellStart"/>
+      <w:r>
+        <w:t>AirSim</w:t>
+      </w:r>
+      <w:proofErr w:type="spellEnd"/>
+      <w:r>
+        <w:t xml:space="preserve"> and I would need to try the plugin myself to fully understand </w:t>
+      </w:r>
+      <w:proofErr w:type="spellStart"/>
+      <w:r>
+        <w:t>its</w:t>
+      </w:r>
+      <w:proofErr w:type="spellEnd"/>
+      <w:r>
+        <w:t xml:space="preserve"> capabilities</w:t>
+      </w:r>
+      <w:r>
+        <w:t>.</w:t>
+      </w:r>
+    </w:p>
+    <w:p/>
+    <w:p/>
+    <w:p/>
+    <w:p/>
     <w:p>
       <w:pPr>
         <w:rPr>
@@ -988,6 +1411,7 @@
           <w:szCs w:val="36"/>
           <w14:ligatures w14:val="none"/>
         </w:rPr>
+        <w:lastRenderedPageBreak/>
         <w:t>SOLUTIONS IN PYTHON</w:t>
       </w:r>
     </w:p>
@@ -1004,6 +1428,18 @@
         </w:rPr>
         <w:t xml:space="preserve">WGS84 ellipsoid </w:t>
       </w:r>
+      <w:r>
+        <w:rPr>
+          <w:rFonts w:ascii="Segoe UI" w:eastAsia="Times New Roman" w:hAnsi="Segoe UI" w:cs="Segoe UI"/>
+          <w:b/>
+          <w:bCs/>
+          <w:kern w:val="0"/>
+          <w:sz w:val="36"/>
+          <w:szCs w:val="36"/>
+          <w14:ligatures w14:val="none"/>
+        </w:rPr>
+        <w:t>Conversion</w:t>
+      </w:r>
     </w:p>
     <w:p>
       <w:pPr>
@@ -1013,20 +1449,83 @@
         </w:rPr>
       </w:pPr>
       <w:r>
-        <w:t>WGS84 uses mathematical equations to translate geodetic to XYZ coordinates. This is also used by GPS systems.</w:t>
+        <w:t>WGS84 uses mathematical equations to translate geodetic to XYZ coordinates.</w:t>
       </w:r>
       <w:r>
         <w:t xml:space="preserve"> The coordinate origin of WGS 84 is meant to be located at the Earth's center of mass</w:t>
       </w:r>
       <w:r>
-        <w:t xml:space="preserve">.  This can be done through the pyproj library where you would create a pyproj.Geod object with the </w:t>
+        <w:t xml:space="preserve">.  </w:t>
+      </w:r>
+      <w:r>
+        <w:t>In Python, t</w:t>
+      </w:r>
+      <w:r>
+        <w:t>his</w:t>
+      </w:r>
+      <w:r>
+        <w:t xml:space="preserve"> </w:t>
+      </w:r>
+      <w:proofErr w:type="spellStart"/>
+      <w:r>
+        <w:t>calcualtion</w:t>
+      </w:r>
+      <w:proofErr w:type="spellEnd"/>
+      <w:r>
+        <w:t xml:space="preserve"> can be done through the </w:t>
+      </w:r>
+      <w:proofErr w:type="spellStart"/>
+      <w:r>
+        <w:t>pyproj</w:t>
+      </w:r>
+      <w:proofErr w:type="spellEnd"/>
+      <w:r>
+        <w:t xml:space="preserve"> library where you would create a </w:t>
+      </w:r>
+      <w:proofErr w:type="spellStart"/>
+      <w:r>
+        <w:t>pyproj.Geod</w:t>
+      </w:r>
+      <w:proofErr w:type="spellEnd"/>
+      <w:r>
+        <w:t xml:space="preserve"> object with the </w:t>
       </w:r>
       <w:r>
         <w:rPr>
           <w:rFonts w:ascii="Segoe UI" w:hAnsi="Segoe UI" w:cs="Segoe UI"/>
           <w:color w:val="374151"/>
         </w:rPr>
-        <w:t>WGS84 as a reference. Following this you can the use the fwd method to perform the associated calculations for the WGS84 ellipsoid which would be the following equations.</w:t>
+        <w:t xml:space="preserve">WGS84 as a reference. Following this you can </w:t>
+      </w:r>
+      <w:r>
+        <w:rPr>
+          <w:rFonts w:ascii="Segoe UI" w:hAnsi="Segoe UI" w:cs="Segoe UI"/>
+          <w:color w:val="374151"/>
+        </w:rPr>
+        <w:t>use</w:t>
+      </w:r>
+      <w:r>
+        <w:rPr>
+          <w:rFonts w:ascii="Segoe UI" w:hAnsi="Segoe UI" w:cs="Segoe UI"/>
+          <w:color w:val="374151"/>
+        </w:rPr>
+        <w:t xml:space="preserve"> the </w:t>
+      </w:r>
+      <w:proofErr w:type="spellStart"/>
+      <w:r>
+        <w:rPr>
+          <w:rFonts w:ascii="Segoe UI" w:hAnsi="Segoe UI" w:cs="Segoe UI"/>
+          <w:color w:val="374151"/>
+        </w:rPr>
+        <w:t>fwd</w:t>
+      </w:r>
+      <w:proofErr w:type="spellEnd"/>
+      <w:r>
+        <w:rPr>
+          <w:rFonts w:ascii="Segoe UI" w:hAnsi="Segoe UI" w:cs="Segoe UI"/>
+          <w:color w:val="374151"/>
+        </w:rPr>
+        <w:t xml:space="preserve"> method to perform the associated calculations for the WGS84 ellipsoid which would be the following equations.</w:t>
       </w:r>
     </w:p>
     <w:p>
@@ -1150,7 +1649,6 @@
           <w:szCs w:val="36"/>
           <w14:ligatures w14:val="none"/>
         </w:rPr>
-        <w:lastRenderedPageBreak/>
         <w:t>UTM</w:t>
       </w:r>
       <w:r>
@@ -1171,16 +1669,48 @@
         <w:t xml:space="preserve"> is to convert location information in latitude and longitude to Universal Transverse Mercator coordinate system (UTM). This is especially useful for large dense arrays in a small area.</w:t>
       </w:r>
       <w:r>
-        <w:t xml:space="preserve"> The zyntax is in the form utm.from_latlon(LATITUDE, LONGITUDE</w:t>
-      </w:r>
-      <w:r>
-        <w:t>) and it returns the Easting, Northing, Zone_Number, Zon</w:t>
+        <w:t xml:space="preserve"> The </w:t>
+      </w:r>
+      <w:proofErr w:type="spellStart"/>
+      <w:r>
+        <w:t>zyntax</w:t>
+      </w:r>
+      <w:proofErr w:type="spellEnd"/>
+      <w:r>
+        <w:t xml:space="preserve"> is in the form </w:t>
+      </w:r>
+      <w:proofErr w:type="spellStart"/>
+      <w:r>
+        <w:t>utm.from_latlon</w:t>
+      </w:r>
+      <w:proofErr w:type="spellEnd"/>
+      <w:r>
+        <w:t>(LATITUDE, LONGITUDE</w:t>
+      </w:r>
+      <w:r>
+        <w:t xml:space="preserve">) and it returns the Easting, Northing, </w:t>
+      </w:r>
+      <w:proofErr w:type="spellStart"/>
+      <w:r>
+        <w:t>Zone_Number</w:t>
+      </w:r>
+      <w:proofErr w:type="spellEnd"/>
+      <w:r>
+        <w:t>, Zon</w:t>
       </w:r>
       <w:r>
         <w:t xml:space="preserve">e Letter. Then an additional step is taken to </w:t>
       </w:r>
       <w:r>
-        <w:t xml:space="preserve">convert this to xy coordinates. One problem with the UTM library is the z </w:t>
+        <w:t xml:space="preserve">convert this to </w:t>
+      </w:r>
+      <w:proofErr w:type="spellStart"/>
+      <w:r>
+        <w:t>xy</w:t>
+      </w:r>
+      <w:proofErr w:type="spellEnd"/>
+      <w:r>
+        <w:t xml:space="preserve"> coordinates. One problem with the UTM library is the z </w:t>
       </w:r>
       <w:r>
         <w:t>component</w:t>
@@ -1241,15 +1771,16 @@
         <w:t xml:space="preserve"> of UTM and WGS84</w:t>
       </w:r>
       <w:r>
-        <w:t xml:space="preserve"> will relate to the coordinates of unreal engine. They may need further scaling so directly relate to unreal engine</w:t>
+        <w:t xml:space="preserve"> will relate to the coordinates of unreal engine. They may need further scaling </w:t>
+      </w:r>
+      <w:r>
+        <w:t>to</w:t>
+      </w:r>
+      <w:r>
+        <w:t xml:space="preserve"> directly relate to unreal engine</w:t>
       </w:r>
       <w:r>
         <w:t xml:space="preserve">. </w:t>
-      </w:r>
-    </w:p>
-    <w:p>
-      <w:r>
-        <w:t>I am unsure how the plugin relates to AirSim.</w:t>
       </w:r>
     </w:p>
     <w:p/>

</xml_diff>